<commit_message>
added offerte en use case
</commit_message>
<xml_diff>
--- a/documenten/kerntaak_1/1.1/offerte/offerten.docx
+++ b/documenten/kerntaak_1/1.1/offerte/offerten.docx
@@ -338,13 +338,8 @@
         </w:numPr>
       </w:pPr>
       <w:r>
-        <w:t xml:space="preserve">De gewenste </w:t>
-      </w:r>
-      <w:proofErr w:type="spellStart"/>
-      <w:r>
-        <w:t>klantsitualtie</w:t>
-      </w:r>
-      <w:proofErr w:type="spellEnd"/>
+        <w:t>De gewenste klantsitualtie</w:t>
+      </w:r>
       <w:r>
         <w:tab/>
       </w:r>
@@ -579,11 +574,9 @@
           <w:numId w:val="1"/>
         </w:numPr>
       </w:pPr>
-      <w:proofErr w:type="spellStart"/>
-      <w:r>
-        <w:t>Bedrijfpresentatie</w:t>
-      </w:r>
-      <w:proofErr w:type="spellEnd"/>
+      <w:r>
+        <w:t>Bedrijf presentatie</w:t>
+      </w:r>
       <w:r>
         <w:tab/>
       </w:r>
@@ -714,7 +707,13 @@
     </w:p>
     <w:p>
       <w:r>
-        <w:t>Naar aanleiding van ons gesprek op vrijdag 9 maart 2018 om 9:00 sturen wij u deze offerte. in deze offerte wordt het probleem van het project gesproken, wat u van ons vraagt, wat opgelost moet worden, over wat de applicatie zou doen als die gereed is, hoe we de problemen gaan oplossen, welke werkzaamheden gedaan worden,</w:t>
+        <w:t xml:space="preserve">Naar aanleiding van ons gesprek op vrijdag 9 maart 2018 om 9:00 sturen wij u deze offerte. </w:t>
+      </w:r>
+      <w:r>
+        <w:t>In</w:t>
+      </w:r>
+      <w:r>
+        <w:t xml:space="preserve"> deze offerte wordt het probleem van het project gesproken, wat u van ons vraagt, wat opgelost moet worden, over wat de applicatie zou doen als die gereed is, hoe we de problemen gaan oplossen, welke werkzaamheden gedaan worden,</w:t>
       </w:r>
       <w:r>
         <w:t xml:space="preserve"> wie allemaal aan dit project mee werken. Ook krijgt u een planning met de belangrijke datum van het project en als laatst nog een totaalprijs van het project. </w:t>
@@ -723,165 +722,184 @@
     <w:p/>
     <w:p>
       <w:r>
-        <w:t>Actuele klantsituatie</w:t>
+        <w:t xml:space="preserve">Actuele </w:t>
+      </w:r>
+      <w:r>
+        <w:t>klantsituatie.</w:t>
+      </w:r>
+    </w:p>
+    <w:p>
+      <w:r>
+        <w:t xml:space="preserve">De huidige situatie is dat u een applicatie wilt hebben waarmee studenten of bezoekers kunnen aangeven hoe ze hun dag vonden op het florijn college. Ook zouden ze hun mail kunnen achter laten als ze contact met u willen opnemen. </w:t>
+      </w:r>
+      <w:r>
+        <w:t>Deze</w:t>
+      </w:r>
+      <w:r>
+        <w:t xml:space="preserve"> informatie wilt uw dan terug kunnen zien in een dashboard,</w:t>
+      </w:r>
+      <w:r>
+        <w:t xml:space="preserve"> </w:t>
+      </w:r>
+      <w:r>
+        <w:t xml:space="preserve">u wilt ook een mail krijgen </w:t>
+      </w:r>
+      <w:r>
+        <w:t xml:space="preserve">van mensen die contact met u willen opnemen met daar in hun </w:t>
+      </w:r>
+      <w:r>
+        <w:t>mailadres</w:t>
       </w:r>
       <w:r>
         <w:t>.</w:t>
       </w:r>
       <w:r>
-        <w:t>(?)</w:t>
-      </w:r>
-    </w:p>
-    <w:p>
-      <w:r>
-        <w:t>De huidige situatie is dat u een applicatie wilt hebben waarmee studenten of bezoekers kunnen aangeven hoe ze hun dag vonden op het florijn college. Ook zouden ze hun mail kunnen achter laten als ze contact met u willen opnemen. deze informatie wilt uw dan terug kunnen zien in een dashboard,</w:t>
-      </w:r>
-      <w:r>
         <w:t xml:space="preserve"> </w:t>
       </w:r>
-      <w:r>
-        <w:t xml:space="preserve">u wilt ook een mail krijgen </w:t>
-      </w:r>
-      <w:r>
-        <w:t>van mensen die contact met u willen opnemen met daar in hun mail adres.</w:t>
+    </w:p>
+    <w:p/>
+    <w:p>
+      <w:r>
+        <w:t>Klantvraag.</w:t>
       </w:r>
       <w:r>
         <w:t xml:space="preserve"> </w:t>
       </w:r>
     </w:p>
-    <w:p/>
-    <w:p>
-      <w:r>
-        <w:t>Klantvraag.</w:t>
+    <w:p>
+      <w:pPr>
+        <w:spacing w:line="240" w:lineRule="auto"/>
+      </w:pPr>
+      <w:r>
+        <w:t xml:space="preserve">U verwacht van ons dat we een applicatie maken waar op studenten en bezoekers kunnen aangeven hoe hun dag was geweest door 1 van de 3 smileys te kunnen kiezen. U wilt deze informatie </w:t>
+      </w:r>
+      <w:r>
+        <w:t>terugzien</w:t>
+      </w:r>
+      <w:r>
+        <w:t xml:space="preserve"> in een dashboard </w:t>
+      </w:r>
+      <w:r>
+        <w:t>doormiddel van een grafiek.</w:t>
+      </w:r>
+    </w:p>
+    <w:p>
+      <w:pPr>
+        <w:spacing w:line="240" w:lineRule="auto"/>
+      </w:pPr>
+    </w:p>
+    <w:p>
+      <w:pPr>
+        <w:spacing w:line="240" w:lineRule="auto"/>
+      </w:pPr>
+      <w:r>
+        <w:t>Onze visie op de klantsituatie.</w:t>
+      </w:r>
+    </w:p>
+    <w:p>
+      <w:pPr>
+        <w:spacing w:line="240" w:lineRule="auto"/>
+      </w:pPr>
+      <w:r>
+        <w:t xml:space="preserve">Ons inzicht van het probleem is dat er een applicatie moet worden gemaakt </w:t>
+      </w:r>
+      <w:r>
+        <w:t xml:space="preserve">waar studenten of bezoekers </w:t>
+      </w:r>
+      <w:r>
+        <w:t>kunnen aangeven h</w:t>
+      </w:r>
+      <w:r>
+        <w:t>oe hun dag was. Maar ook deze informatie door kijken.</w:t>
+      </w:r>
+    </w:p>
+    <w:p>
+      <w:pPr>
+        <w:spacing w:line="240" w:lineRule="auto"/>
+      </w:pPr>
+    </w:p>
+    <w:p>
+      <w:pPr>
+        <w:spacing w:line="240" w:lineRule="auto"/>
+      </w:pPr>
+      <w:r>
+        <w:t xml:space="preserve">De gewenste klantsituatie. </w:t>
+      </w:r>
+    </w:p>
+    <w:p>
+      <w:pPr>
+        <w:spacing w:line="240" w:lineRule="auto"/>
+      </w:pPr>
+      <w:r>
+        <w:t xml:space="preserve">Als de applicatie gereed is zouden mensen een optie kunnen maken hoe hun dag was geweest op school of tijdens een open dag. </w:t>
+      </w:r>
+      <w:r>
+        <w:t xml:space="preserve">Ook zou u deze informatie willen </w:t>
+      </w:r>
+      <w:r>
+        <w:t>terugzien</w:t>
+      </w:r>
+      <w:r>
+        <w:t xml:space="preserve"> in een dashboard</w:t>
+      </w:r>
+      <w:r>
+        <w:t>.</w:t>
+      </w:r>
+    </w:p>
+    <w:p>
+      <w:pPr>
+        <w:spacing w:line="240" w:lineRule="auto"/>
+      </w:pPr>
+    </w:p>
+    <w:p>
+      <w:pPr>
+        <w:spacing w:line="240" w:lineRule="auto"/>
+      </w:pPr>
+      <w:r>
+        <w:t>Het aanbod</w:t>
+      </w:r>
+      <w:r>
+        <w:t>.</w:t>
+      </w:r>
+      <w:bookmarkStart w:id="0" w:name="_GoBack"/>
+      <w:bookmarkEnd w:id="0"/>
+    </w:p>
+    <w:p>
+      <w:pPr>
+        <w:spacing w:line="240" w:lineRule="auto"/>
+      </w:pPr>
+      <w:r>
+        <w:t>Om het probleem beter in zicht te krijgen gaan we eerst een interview met u. in dit interview proberen we een idee te krijgen wat u wilt heb</w:t>
+      </w:r>
+      <w:r>
+        <w:t>b</w:t>
+      </w:r>
+      <w:r>
+        <w:t>en voor product</w:t>
+      </w:r>
+      <w:r>
+        <w:t xml:space="preserve"> en hoe het product eruit hoort te zien. Uit het interview komt er een idee hoe de applicatie eruit komt te zien en van dit ideeën maken wij een </w:t>
+      </w:r>
+      <w:r>
+        <w:t>wireframe</w:t>
+      </w:r>
+      <w:r>
+        <w:t xml:space="preserve"> hoe elke pagina </w:t>
+      </w:r>
+      <w:r>
+        <w:t>eruit</w:t>
+      </w:r>
+      <w:r>
+        <w:t xml:space="preserve"> komt te zien, maar ook wat elke knop doet. Als de wireframes door u goed worden gekeurd zullen we de applicatie ook zo maken. </w:t>
       </w:r>
       <w:r>
         <w:t xml:space="preserve"> </w:t>
       </w:r>
-    </w:p>
-    <w:p>
-      <w:pPr>
-        <w:spacing w:line="240" w:lineRule="auto"/>
-      </w:pPr>
-      <w:r>
-        <w:t xml:space="preserve">U verwacht van ons dat we een applicatie maken waar op studenten en bezoekers kunnen aangeven hoe hun dag was geweest door 1 van de 3 smileys te kunnen kiezen. U wilt deze informatie terug zien in een dashboard </w:t>
-      </w:r>
-      <w:r>
-        <w:t>doormiddel van een grafiek.</w:t>
-      </w:r>
-    </w:p>
-    <w:p>
-      <w:pPr>
-        <w:spacing w:line="240" w:lineRule="auto"/>
-      </w:pPr>
-    </w:p>
-    <w:p>
-      <w:pPr>
-        <w:spacing w:line="240" w:lineRule="auto"/>
-      </w:pPr>
-      <w:r>
-        <w:t>Onze visie op de klantsituatie.</w:t>
-      </w:r>
-    </w:p>
-    <w:p>
-      <w:pPr>
-        <w:spacing w:line="240" w:lineRule="auto"/>
-      </w:pPr>
-      <w:r>
-        <w:t xml:space="preserve">Ons inzicht van het probleem is dat er een applicatie moet worden gemaakt </w:t>
-      </w:r>
-      <w:r>
-        <w:t xml:space="preserve">waar studenten of bezoekers </w:t>
-      </w:r>
-      <w:r>
-        <w:t>kunnen aangeven h</w:t>
-      </w:r>
-      <w:r>
-        <w:t>oe hun dag was. Maar ook deze informatie door kijken.</w:t>
-      </w:r>
-    </w:p>
-    <w:p>
-      <w:pPr>
-        <w:spacing w:line="240" w:lineRule="auto"/>
-      </w:pPr>
-    </w:p>
-    <w:p>
-      <w:pPr>
-        <w:spacing w:line="240" w:lineRule="auto"/>
-      </w:pPr>
-      <w:r>
-        <w:t xml:space="preserve">De gewenste klantsituatie. </w:t>
-      </w:r>
-    </w:p>
-    <w:p>
-      <w:pPr>
-        <w:spacing w:line="240" w:lineRule="auto"/>
-      </w:pPr>
-      <w:r>
-        <w:t xml:space="preserve">Als de applicatie gereed is zouden mensen een optie kunnen maken hoe hun dag was geweest op school of tijdens een open dag. </w:t>
-      </w:r>
-      <w:r>
-        <w:t>Ook zou u deze informatie willen terug zien in een dashboard</w:t>
-      </w:r>
-      <w:r>
-        <w:t>.</w:t>
-      </w:r>
-    </w:p>
-    <w:p>
-      <w:pPr>
-        <w:spacing w:line="240" w:lineRule="auto"/>
-      </w:pPr>
-    </w:p>
-    <w:p>
-      <w:pPr>
-        <w:spacing w:line="240" w:lineRule="auto"/>
-      </w:pPr>
-      <w:r>
-        <w:t>Het aanbod</w:t>
-      </w:r>
-      <w:r>
-        <w:t xml:space="preserve"> (nog even afmaken)</w:t>
-      </w:r>
-      <w:r>
-        <w:t>.</w:t>
-      </w:r>
-    </w:p>
-    <w:p>
-      <w:pPr>
-        <w:spacing w:line="240" w:lineRule="auto"/>
-      </w:pPr>
-      <w:r>
-        <w:t>Om het probleem beter in zicht te krijgen gaan we eerst een interview met u. in dit interview proberen we een idee te krijgen wat u wilt heb</w:t>
-      </w:r>
-      <w:r>
-        <w:t>b</w:t>
-      </w:r>
-      <w:r>
-        <w:t>en voor product</w:t>
-      </w:r>
-      <w:r>
-        <w:t xml:space="preserve"> en hoe het product eruit hoort te zien. Uit het interview komt er een idee hoe de applicatie eruit komt te zien en van dit ideeën maken wij een </w:t>
-      </w:r>
-      <w:proofErr w:type="spellStart"/>
-      <w:r>
-        <w:t>wireframe</w:t>
-      </w:r>
-      <w:proofErr w:type="spellEnd"/>
-      <w:r>
-        <w:t xml:space="preserve"> hoe elke pagina er uit komt te zien, maar ook wat elke knop doet. Als de </w:t>
-      </w:r>
-      <w:proofErr w:type="spellStart"/>
-      <w:r>
-        <w:t>wireframes</w:t>
-      </w:r>
-      <w:proofErr w:type="spellEnd"/>
-      <w:r>
-        <w:t xml:space="preserve"> door u goed worden gekeurd zullen we de applicatie ook zo maken. </w:t>
-      </w:r>
-      <w:r>
-        <w:t xml:space="preserve"> </w:t>
-      </w:r>
-      <w:r>
-        <w:t xml:space="preserve">we geven u ook onze mail mocht u vragen hebben over handelingen of over afspraken dan staan we u graag te woord. </w:t>
+      <w:r>
+        <w:t>We</w:t>
+      </w:r>
+      <w:r>
+        <w:t xml:space="preserve"> geven u ook onze mail mocht u vragen hebben over handelingen of over afspraken dan staan we u graag te woord. </w:t>
       </w:r>
     </w:p>
     <w:p>
@@ -924,10 +942,10 @@
         <w:t xml:space="preserve">De mensen die aan dit project gaan werken zijn </w:t>
       </w:r>
       <w:r>
-        <w:t xml:space="preserve">Tim </w:t>
-      </w:r>
-      <w:r>
-        <w:t xml:space="preserve"> en Kevin Fikke. Voor de rest zullen er nog een paar mensen worden gevraagd om de applicatie te testen voordat we de applicatie zullen afleveren. </w:t>
+        <w:t>Tim en</w:t>
+      </w:r>
+      <w:r>
+        <w:t xml:space="preserve"> Kevin Fikke. Voor de rest zullen er nog een paar mensen worden gevraagd om de applicatie te testen voordat we de applicatie zullen afleveren. </w:t>
       </w:r>
     </w:p>
     <w:p>
@@ -948,40 +966,20 @@
         <w:pStyle w:val="Geenafstand"/>
       </w:pPr>
       <w:r>
-        <w:t xml:space="preserve">Naar het ondertekenen van de hernieuwde opdracht en het plan van aanpak worden de </w:t>
-      </w:r>
-      <w:proofErr w:type="spellStart"/>
-      <w:r>
-        <w:t>wireframe</w:t>
-      </w:r>
-      <w:proofErr w:type="spellEnd"/>
-      <w:r>
-        <w:t xml:space="preserve"> 2 á 3 dagen daarna aangeleverd. </w:t>
-      </w:r>
-      <w:r>
-        <w:t xml:space="preserve">Als u de </w:t>
-      </w:r>
-      <w:proofErr w:type="spellStart"/>
-      <w:r>
-        <w:t>wireframe</w:t>
-      </w:r>
-      <w:proofErr w:type="spellEnd"/>
-      <w:r>
-        <w:t xml:space="preserve"> goedkeurt en alle documenten zijn ondertekend gaan we beginnen met het ontwikkelen van de applicatie. We zullen halve</w:t>
+        <w:t xml:space="preserve">Naar het ondertekenen van de hernieuwde opdracht en het plan van aanpak worden de wireframe 2 á 3 dagen daarna aangeleverd. </w:t>
+      </w:r>
+      <w:r>
+        <w:t>Als u de wireframe goedkeurt en alle documenten zijn ondertekend gaan we beginnen met het ontwikkelen van de applicatie. We zullen halve</w:t>
       </w:r>
       <w:r>
         <w:t xml:space="preserve"> </w:t>
       </w:r>
-      <w:bookmarkStart w:id="0" w:name="_GoBack"/>
-      <w:bookmarkEnd w:id="0"/>
       <w:r>
         <w:t xml:space="preserve">wegen van het ontwikkelen een uitnodiging sturen om de applicatie door te nemen wat we nu hebben gemaakt maar ook of alles nog naar wens is wat we al hebben gemaakt. Aan het einde van de ontwikkeling zullen we nog even een gesprek hebben hoe we die applicatie gaan </w:t>
       </w:r>
-      <w:proofErr w:type="spellStart"/>
-      <w:r>
-        <w:t>inplemiteren</w:t>
-      </w:r>
-      <w:proofErr w:type="spellEnd"/>
+      <w:r>
+        <w:t>implementeren</w:t>
+      </w:r>
       <w:r>
         <w:t xml:space="preserve"> zodat de applicatie kan worden gebruikt. </w:t>
       </w:r>
@@ -1004,7 +1002,25 @@
         <w:pStyle w:val="Geenafstand"/>
       </w:pPr>
       <w:r>
-        <w:t>De totaalprijs voor de applicatie die we voor u  aken bedraagt €,- inclusief btw. Dit bedrag is inclusief ontwerp , het live zetten van de applicatie en een half jaar technische onderhoud. Er wordt €,- als voorschot betaald. Zie de bijlage voor de prijs offerte.</w:t>
+        <w:t>De totaalprijs voor de applicatie die we voor u  aken bedraagt €</w:t>
+      </w:r>
+      <w:r>
+        <w:t>14.496</w:t>
+      </w:r>
+      <w:r>
+        <w:t xml:space="preserve">,- inclusief btw. Dit bedrag is inclusief </w:t>
+      </w:r>
+      <w:r>
+        <w:t>ontwerp,</w:t>
+      </w:r>
+      <w:r>
+        <w:t xml:space="preserve"> het live zetten van de applicatie en een half jaar technische onderhoud. Er wordt €</w:t>
+      </w:r>
+      <w:r>
+        <w:t>4.500</w:t>
+      </w:r>
+      <w:r>
+        <w:t>,- als voorschot betaald. Zie de bijlage voor de prijs offerte.</w:t>
       </w:r>
     </w:p>
     <w:p>
@@ -1012,18 +1028,22 @@
         <w:pStyle w:val="Geenafstand"/>
       </w:pPr>
       <w:r>
-        <w:t xml:space="preserve">Werkzaamheden die we doen tijdens dit project zijn  </w:t>
-      </w:r>
-      <w:proofErr w:type="spellStart"/>
-      <w:r>
-        <w:t>wireframe</w:t>
-      </w:r>
-      <w:proofErr w:type="spellEnd"/>
+        <w:t xml:space="preserve">Werkzaamheden die we doen tijdens dit project </w:t>
+      </w:r>
+      <w:r>
+        <w:t>zijn wireframe</w:t>
+      </w:r>
       <w:r>
         <w:t xml:space="preserve"> aanmaken zodat u een goed idee heeft hoe de applicatie </w:t>
       </w:r>
       <w:r>
-        <w:t xml:space="preserve">uit komt te zien. Ook zorgen we er voor dat de applicatie wordt gemaakt, we gaan de applicatie ook testen om zo veel mogelijk bugs eruit te krijgen. Als laatst zorgen we er ook voor dat de applicatie ook live komt te staan. </w:t>
+        <w:t xml:space="preserve">uit komt te zien. Ook zorgen we </w:t>
+      </w:r>
+      <w:r>
+        <w:t>ervoor</w:t>
+      </w:r>
+      <w:r>
+        <w:t xml:space="preserve"> dat de applicatie wordt gemaakt, we gaan de applicatie ook testen om zo veel mogelijk bugs eruit te krijgen. Als laatst zorgen we er ook voor dat de applicatie ook live komt te staan. </w:t>
       </w:r>
     </w:p>
     <w:p>
@@ -1077,7 +1097,39 @@
           <w:sz w:val="20"/>
           <w:szCs w:val="20"/>
         </w:rPr>
-        <w:t>Na het betalen van het voorschot beginnen we met het maken van het applicatie. Het technisch ondersteuning gaat pas van start nadat het volledige factuur bedrag is betaald. De afspraken die we hebben gemaakt  in de hernieuwde opdracht staan vast. Mocht u toch nog functies of andere eisen hebben, dan zal het meer tijd en kosten met zich meebrengen. De garantie is een half jaar waarbij we technisch ondersteuning geven. Aan het eind van deze periode kunt u altijd een contract verlening aanvragen voor een maandelijkse vergoeding.</w:t>
+        <w:t xml:space="preserve">Na het betalen van het voorschot beginnen we met het maken van </w:t>
+      </w:r>
+      <w:r>
+        <w:rPr>
+          <w:rFonts w:ascii="Calibri" w:hAnsi="Calibri" w:cs="Calibri"/>
+          <w:sz w:val="20"/>
+          <w:szCs w:val="20"/>
+        </w:rPr>
+        <w:t>de</w:t>
+      </w:r>
+      <w:r>
+        <w:rPr>
+          <w:rFonts w:ascii="Calibri" w:hAnsi="Calibri" w:cs="Calibri"/>
+          <w:sz w:val="20"/>
+          <w:szCs w:val="20"/>
+        </w:rPr>
+        <w:t xml:space="preserve"> applicatie. Het technisch ondersteuning gaat pas van start nadat het volledige factuur bedrag is betaald. De afspraken die we hebben </w:t>
+      </w:r>
+      <w:r>
+        <w:rPr>
+          <w:rFonts w:ascii="Calibri" w:hAnsi="Calibri" w:cs="Calibri"/>
+          <w:sz w:val="20"/>
+          <w:szCs w:val="20"/>
+        </w:rPr>
+        <w:t>gemaakt in</w:t>
+      </w:r>
+      <w:r>
+        <w:rPr>
+          <w:rFonts w:ascii="Calibri" w:hAnsi="Calibri" w:cs="Calibri"/>
+          <w:sz w:val="20"/>
+          <w:szCs w:val="20"/>
+        </w:rPr>
+        <w:t xml:space="preserve"> de hernieuwde opdracht staan vast. Mocht u toch nog functies of andere eisen hebben, dan zal het meer tijd en kosten met zich meebrengen. De garantie is een half jaar waarbij we technisch ondersteuning geven. Aan het eind van deze periode kunt u altijd een contract verlening aanvragen voor een maandelijkse vergoeding.</w:t>
       </w:r>
       <w:r>
         <w:rPr>
@@ -1345,6 +1397,7 @@
               <w:dataBinding w:prefixMappings="xmlns:ns0='http://purl.org/dc/elements/1.1/' xmlns:ns1='http://schemas.openxmlformats.org/package/2006/metadata/core-properties' " w:xpath="/ns1:coreProperties[1]/ns0:title[1]" w:storeItemID="{6C3C8BC8-F283-45AE-878A-BAB7291924A1}"/>
               <w:text/>
             </w:sdtPr>
+            <w:sdtEndPr/>
             <w:sdtContent>
               <w:r>
                 <w:rPr>
@@ -2738,8 +2791,10 @@
   <w:rsids>
     <w:rsidRoot w:val="00BB7458"/>
     <w:rsid w:val="00094CEE"/>
+    <w:rsid w:val="003D6CCB"/>
     <w:rsid w:val="004521CA"/>
     <w:rsid w:val="00BB7458"/>
+    <w:rsid w:val="00FF6ECC"/>
   </w:rsids>
   <m:mathPr>
     <m:mathFont m:val="Cambria Math"/>
@@ -3491,7 +3546,7 @@
 </file>
 
 <file path=customXml/itemProps1.xml><?xml version="1.0" encoding="utf-8"?>
-<ds:datastoreItem xmlns:ds="http://schemas.openxmlformats.org/officeDocument/2006/customXml" ds:itemID="{82D73340-58B0-4B0E-98B0-236AD679C0D5}">
+<ds:datastoreItem xmlns:ds="http://schemas.openxmlformats.org/officeDocument/2006/customXml" ds:itemID="{EAF8585E-9651-4557-AC80-FDDB888AFE1C}">
   <ds:schemaRefs>
     <ds:schemaRef ds:uri="http://schemas.openxmlformats.org/officeDocument/2006/bibliography"/>
   </ds:schemaRefs>

</xml_diff>